<commit_message>
Update project plan with dates
</commit_message>
<xml_diff>
--- a/documents/projectPlan/projectPlan.docx
+++ b/documents/projectPlan/projectPlan.docx
@@ -28,6 +28,12 @@
           <w:lang w:val="en-US"/>
         </w:rPr>
         <w:t>Definition</w:t>
+      </w:r>
+      <w:r>
+        <w:rPr>
+          <w:lang w:val="en-US"/>
+        </w:rPr>
+        <w:t xml:space="preserve"> – 01.10.13 - 13.10.13</w:t>
       </w:r>
     </w:p>
     <w:p>
@@ -94,7 +100,7 @@
         <w:rPr>
           <w:lang w:val="en-US"/>
         </w:rPr>
-        <w:t>Define the prototypical implementation of the project</w:t>
+        <w:t>Create a project plan</w:t>
       </w:r>
     </w:p>
     <w:p>
@@ -105,14 +111,154 @@
           <w:numId w:val="3"/>
         </w:numPr>
         <w:rPr>
-          <w:lang w:val="en-US"/>
-        </w:rPr>
-      </w:pPr>
-      <w:r>
-        <w:rPr>
-          <w:lang w:val="en-US"/>
-        </w:rPr>
-        <w:t>Create a project plan</w:t>
+          <w:i/>
+          <w:lang w:val="en-US"/>
+        </w:rPr>
+      </w:pPr>
+      <w:r>
+        <w:rPr>
+          <w:i/>
+          <w:lang w:val="en-US"/>
+        </w:rPr>
+        <w:t>Create a</w:t>
+      </w:r>
+      <w:r>
+        <w:rPr>
+          <w:i/>
+          <w:lang w:val="en-US"/>
+        </w:rPr>
+        <w:t xml:space="preserve"> paper summarizing the objectives and the possible outcome of the project. The created one page paper has to be accepted by Prof. Heinrich Braun and Daniel Lindner</w:t>
+      </w:r>
+    </w:p>
+    <w:p>
+      <w:pPr>
+        <w:pStyle w:val="Heading1"/>
+        <w:rPr>
+          <w:lang w:val="en-US"/>
+        </w:rPr>
+      </w:pPr>
+      <w:r>
+        <w:rPr>
+          <w:lang w:val="en-US"/>
+        </w:rPr>
+        <w:t>Environment</w:t>
+      </w:r>
+      <w:r>
+        <w:rPr>
+          <w:lang w:val="en-US"/>
+        </w:rPr>
+        <w:t xml:space="preserve"> – </w:t>
+      </w:r>
+      <w:r>
+        <w:rPr>
+          <w:lang w:val="en-US"/>
+        </w:rPr>
+        <w:t>13.10.13</w:t>
+      </w:r>
+      <w:r>
+        <w:rPr>
+          <w:lang w:val="en-US"/>
+        </w:rPr>
+        <w:t xml:space="preserve"> - 20.10.13</w:t>
+      </w:r>
+    </w:p>
+    <w:p>
+      <w:pPr>
+        <w:rPr>
+          <w:lang w:val="en-US"/>
+        </w:rPr>
+      </w:pPr>
+      <w:r>
+        <w:rPr>
+          <w:lang w:val="en-US"/>
+        </w:rPr>
+        <w:t>Create “walking skeleton” that implements the validation one rule of the Object Calisthenics.</w:t>
+      </w:r>
+    </w:p>
+    <w:p>
+      <w:pPr>
+        <w:rPr>
+          <w:lang w:val="en-US"/>
+        </w:rPr>
+      </w:pPr>
+      <w:r>
+        <w:rPr>
+          <w:lang w:val="en-US"/>
+        </w:rPr>
+        <w:t>Setup all necessary tools for prototypical development:</w:t>
+      </w:r>
+    </w:p>
+    <w:p>
+      <w:pPr>
+        <w:pStyle w:val="ListParagraph"/>
+        <w:numPr>
+          <w:ilvl w:val="0"/>
+          <w:numId w:val="4"/>
+        </w:numPr>
+        <w:rPr>
+          <w:lang w:val="en-US"/>
+        </w:rPr>
+      </w:pPr>
+      <w:r>
+        <w:rPr>
+          <w:lang w:val="en-US"/>
+        </w:rPr>
+        <w:t>Working version control with repository</w:t>
+      </w:r>
+    </w:p>
+    <w:p>
+      <w:pPr>
+        <w:pStyle w:val="ListParagraph"/>
+        <w:numPr>
+          <w:ilvl w:val="0"/>
+          <w:numId w:val="4"/>
+        </w:numPr>
+        <w:rPr>
+          <w:lang w:val="en-US"/>
+        </w:rPr>
+      </w:pPr>
+      <w:r>
+        <w:rPr>
+          <w:lang w:val="en-US"/>
+        </w:rPr>
+        <w:t>Create eclipse project skeleton</w:t>
+      </w:r>
+    </w:p>
+    <w:p>
+      <w:pPr>
+        <w:pStyle w:val="ListParagraph"/>
+        <w:numPr>
+          <w:ilvl w:val="0"/>
+          <w:numId w:val="4"/>
+        </w:numPr>
+        <w:rPr>
+          <w:lang w:val="en-US"/>
+        </w:rPr>
+      </w:pPr>
+      <w:r>
+        <w:rPr>
+          <w:lang w:val="en-US"/>
+        </w:rPr>
+        <w:t>Start an eclipse instance with an installed plugin</w:t>
+      </w:r>
+    </w:p>
+    <w:p>
+      <w:pPr>
+        <w:rPr>
+          <w:lang w:val="en-US"/>
+        </w:rPr>
+      </w:pPr>
+      <w:r>
+        <w:rPr>
+          <w:lang w:val="en-US"/>
+        </w:rPr>
+        <w:t>With</w:t>
+      </w:r>
+      <w:r>
+        <w:rPr>
+          <w:lang w:val="en-US"/>
+        </w:rPr>
+        <w:t xml:space="preserve"> this version it is possible to:</w:t>
       </w:r>
     </w:p>
     <w:p>
@@ -123,136 +269,14 @@
           <w:numId w:val="3"/>
         </w:numPr>
         <w:rPr>
-          <w:i/>
-          <w:lang w:val="en-US"/>
-        </w:rPr>
-      </w:pPr>
-      <w:r>
-        <w:rPr>
-          <w:i/>
-          <w:lang w:val="en-US"/>
-        </w:rPr>
-        <w:t>Create a</w:t>
-      </w:r>
-      <w:r>
-        <w:rPr>
-          <w:i/>
-          <w:lang w:val="en-US"/>
-        </w:rPr>
-        <w:t xml:space="preserve"> paper summarizing the objectives and the possible outcome of the project. The created one page paper has to be accepted by Prof. Heinrich Braun and Daniel Lindner</w:t>
-      </w:r>
-    </w:p>
-    <w:p>
-      <w:pPr>
-        <w:pStyle w:val="Heading1"/>
-        <w:rPr>
-          <w:lang w:val="en-US"/>
-        </w:rPr>
-      </w:pPr>
-      <w:r>
-        <w:rPr>
-          <w:lang w:val="en-US"/>
-        </w:rPr>
-        <w:t>Environment</w:t>
-      </w:r>
-    </w:p>
-    <w:p>
-      <w:pPr>
-        <w:rPr>
-          <w:lang w:val="en-US"/>
-        </w:rPr>
-      </w:pPr>
-      <w:r>
-        <w:rPr>
-          <w:lang w:val="en-US"/>
-        </w:rPr>
-        <w:t>Create “walking skeleton” that implements the validation one rule of the Object Calisthenics.</w:t>
-      </w:r>
-    </w:p>
-    <w:p>
-      <w:pPr>
-        <w:rPr>
-          <w:lang w:val="en-US"/>
-        </w:rPr>
-      </w:pPr>
-      <w:r>
-        <w:rPr>
-          <w:lang w:val="en-US"/>
-        </w:rPr>
-        <w:t>Setup all necessary tools for prototypical development:</w:t>
-      </w:r>
-    </w:p>
-    <w:p>
-      <w:pPr>
-        <w:pStyle w:val="ListParagraph"/>
-        <w:numPr>
-          <w:ilvl w:val="0"/>
-          <w:numId w:val="4"/>
-        </w:numPr>
-        <w:rPr>
-          <w:lang w:val="en-US"/>
-        </w:rPr>
-      </w:pPr>
-      <w:r>
-        <w:rPr>
-          <w:lang w:val="en-US"/>
-        </w:rPr>
-        <w:t>Working version control with repository</w:t>
-      </w:r>
-    </w:p>
-    <w:p>
-      <w:pPr>
-        <w:pStyle w:val="ListParagraph"/>
-        <w:numPr>
-          <w:ilvl w:val="0"/>
-          <w:numId w:val="4"/>
-        </w:numPr>
-        <w:rPr>
-          <w:lang w:val="en-US"/>
-        </w:rPr>
-      </w:pPr>
-      <w:r>
-        <w:rPr>
-          <w:lang w:val="en-US"/>
-        </w:rPr>
-        <w:t>Create eclipse project skeleton</w:t>
-      </w:r>
-    </w:p>
-    <w:p>
-      <w:pPr>
-        <w:pStyle w:val="ListParagraph"/>
-        <w:numPr>
-          <w:ilvl w:val="0"/>
-          <w:numId w:val="4"/>
-        </w:numPr>
-        <w:rPr>
-          <w:lang w:val="en-US"/>
-        </w:rPr>
-      </w:pPr>
-      <w:r>
-        <w:rPr>
-          <w:lang w:val="en-US"/>
-        </w:rPr>
-        <w:t>Start an eclipse instance with an installed plugin</w:t>
-      </w:r>
-    </w:p>
-    <w:p>
-      <w:pPr>
-        <w:rPr>
-          <w:lang w:val="en-US"/>
-        </w:rPr>
-      </w:pPr>
-      <w:r>
-        <w:rPr>
-          <w:lang w:val="en-US"/>
-        </w:rPr>
-        <w:t>With</w:t>
-      </w:r>
-      <w:r>
-        <w:rPr>
-          <w:lang w:val="en-US"/>
-        </w:rPr>
-        <w:t xml:space="preserve"> this version it is possible to:</w:t>
+          <w:lang w:val="en-US"/>
+        </w:rPr>
+      </w:pPr>
+      <w:r>
+        <w:rPr>
+          <w:lang w:val="en-US"/>
+        </w:rPr>
+        <w:t>Open an arbitrary Java project with Eclipse</w:t>
       </w:r>
     </w:p>
     <w:p>
@@ -270,7 +294,37 @@
         <w:rPr>
           <w:lang w:val="en-US"/>
         </w:rPr>
-        <w:t>Open an arbitrary Java project with Eclipse</w:t>
+        <w:t xml:space="preserve">Run the build in </w:t>
+      </w:r>
+      <w:r>
+        <w:rPr>
+          <w:lang w:val="en-US"/>
+        </w:rPr>
+        <w:t>v</w:t>
+      </w:r>
+      <w:r>
+        <w:rPr>
+          <w:lang w:val="en-US"/>
+        </w:rPr>
+        <w:t>alidation Plugin</w:t>
+      </w:r>
+      <w:r>
+        <w:rPr>
+          <w:lang w:val="en-US"/>
+        </w:rPr>
+        <w:t xml:space="preserve"> to validate</w:t>
+      </w:r>
+      <w:r>
+        <w:rPr>
+          <w:lang w:val="en-US"/>
+        </w:rPr>
+        <w:t xml:space="preserve"> </w:t>
+      </w:r>
+      <w:r>
+        <w:rPr>
+          <w:lang w:val="en-US"/>
+        </w:rPr>
+        <w:t>Object Calisthenics</w:t>
       </w:r>
     </w:p>
     <w:p>
@@ -288,13 +342,281 @@
         <w:rPr>
           <w:lang w:val="en-US"/>
         </w:rPr>
-        <w:t xml:space="preserve">Run the build in Validation Plugin </w:t>
-      </w:r>
-      <w:r>
-        <w:rPr>
-          <w:lang w:val="en-US"/>
-        </w:rPr>
-        <w:t>Object Calisthenics</w:t>
+        <w:t>See a</w:t>
+      </w:r>
+      <w:r>
+        <w:rPr>
+          <w:lang w:val="en-US"/>
+        </w:rPr>
+        <w:t>n</w:t>
+      </w:r>
+      <w:r>
+        <w:rPr>
+          <w:lang w:val="en-US"/>
+        </w:rPr>
+        <w:t xml:space="preserve"> information in the terminal or a minimalistic UI indication for violations of the rule</w:t>
+      </w:r>
+    </w:p>
+    <w:p>
+      <w:pPr>
+        <w:rPr>
+          <w:lang w:val="en-US"/>
+        </w:rPr>
+      </w:pPr>
+      <w:r>
+        <w:rPr>
+          <w:i/>
+          <w:lang w:val="en-US"/>
+        </w:rPr>
+        <w:t xml:space="preserve">Show </w:t>
+      </w:r>
+      <w:r>
+        <w:rPr>
+          <w:i/>
+          <w:lang w:val="en-US"/>
+        </w:rPr>
+        <w:t>working s</w:t>
+      </w:r>
+      <w:r>
+        <w:rPr>
+          <w:i/>
+          <w:lang w:val="en-US"/>
+        </w:rPr>
+        <w:t>keleton to Daniel Lindner</w:t>
+      </w:r>
+      <w:r>
+        <w:rPr>
+          <w:lang w:val="en-US"/>
+        </w:rPr>
+        <w:t>.</w:t>
+      </w:r>
+    </w:p>
+    <w:p>
+      <w:pPr>
+        <w:pStyle w:val="Heading1"/>
+        <w:rPr>
+          <w:lang w:val="en-US"/>
+        </w:rPr>
+      </w:pPr>
+      <w:r>
+        <w:rPr>
+          <w:lang w:val="en-US"/>
+        </w:rPr>
+        <w:t>Research</w:t>
+      </w:r>
+      <w:r>
+        <w:rPr>
+          <w:lang w:val="en-US"/>
+        </w:rPr>
+        <w:t xml:space="preserve"> – </w:t>
+      </w:r>
+      <w:r>
+        <w:rPr>
+          <w:lang w:val="en-US"/>
+        </w:rPr>
+        <w:t>20.10.13</w:t>
+      </w:r>
+      <w:r>
+        <w:rPr>
+          <w:lang w:val="en-US"/>
+        </w:rPr>
+        <w:t xml:space="preserve"> – 03.11.13</w:t>
+      </w:r>
+    </w:p>
+    <w:p>
+      <w:pPr>
+        <w:rPr>
+          <w:lang w:val="en-US"/>
+        </w:rPr>
+      </w:pPr>
+      <w:proofErr w:type="gramStart"/>
+      <w:r>
+        <w:rPr>
+          <w:lang w:val="en-US"/>
+        </w:rPr>
+        <w:t>Research about the Object Calisthenics.</w:t>
+      </w:r>
+      <w:proofErr w:type="gramEnd"/>
+      <w:r>
+        <w:rPr>
+          <w:lang w:val="en-US"/>
+        </w:rPr>
+        <w:t xml:space="preserve"> Find information about their history and purpose. Find background information. </w:t>
+      </w:r>
+      <w:r>
+        <w:rPr>
+          <w:lang w:val="en-US"/>
+        </w:rPr>
+        <w:t xml:space="preserve">Who created them, why, what was the purpose. </w:t>
+      </w:r>
+    </w:p>
+    <w:p>
+      <w:pPr>
+        <w:rPr>
+          <w:lang w:val="en-US"/>
+        </w:rPr>
+      </w:pPr>
+      <w:r>
+        <w:rPr>
+          <w:lang w:val="en-US"/>
+        </w:rPr>
+        <w:t xml:space="preserve">Get all necessary references from libraries and </w:t>
+      </w:r>
+      <w:r>
+        <w:rPr>
+          <w:lang w:val="en-US"/>
+        </w:rPr>
+        <w:t>from the internet.</w:t>
+      </w:r>
+    </w:p>
+    <w:p>
+      <w:pPr>
+        <w:rPr>
+          <w:lang w:val="en-US"/>
+        </w:rPr>
+      </w:pPr>
+      <w:r>
+        <w:rPr>
+          <w:lang w:val="en-US"/>
+        </w:rPr>
+        <w:t xml:space="preserve">Read these papers and create mind maps and cues and keywords. </w:t>
+      </w:r>
+      <w:r>
+        <w:rPr>
+          <w:lang w:val="en-US"/>
+        </w:rPr>
+        <w:t>Get a general overview about what the books and papers are about</w:t>
+      </w:r>
+      <w:r>
+        <w:rPr>
+          <w:lang w:val="en-US"/>
+        </w:rPr>
+        <w:t>. Prepare books and papers for “describe” phase.</w:t>
+      </w:r>
+    </w:p>
+    <w:p>
+      <w:pPr>
+        <w:pStyle w:val="Heading1"/>
+        <w:rPr>
+          <w:lang w:val="en-US"/>
+        </w:rPr>
+      </w:pPr>
+      <w:r>
+        <w:rPr>
+          <w:lang w:val="en-US"/>
+        </w:rPr>
+        <w:t>Structure</w:t>
+      </w:r>
+      <w:r>
+        <w:rPr>
+          <w:lang w:val="en-US"/>
+        </w:rPr>
+        <w:t xml:space="preserve"> - </w:t>
+      </w:r>
+      <w:r>
+        <w:rPr>
+          <w:lang w:val="en-US"/>
+        </w:rPr>
+        <w:t>03.11.13</w:t>
+      </w:r>
+      <w:r>
+        <w:rPr>
+          <w:lang w:val="en-US"/>
+        </w:rPr>
+        <w:t xml:space="preserve"> – 17.11.13</w:t>
+      </w:r>
+    </w:p>
+    <w:p>
+      <w:pPr>
+        <w:rPr>
+          <w:lang w:val="en-US"/>
+        </w:rPr>
+      </w:pPr>
+      <w:r>
+        <w:rPr>
+          <w:lang w:val="en-US"/>
+        </w:rPr>
+        <w:t>Prepare latex template.</w:t>
+      </w:r>
+    </w:p>
+    <w:p>
+      <w:pPr>
+        <w:rPr>
+          <w:lang w:val="en-US"/>
+        </w:rPr>
+      </w:pPr>
+      <w:r>
+        <w:rPr>
+          <w:lang w:val="en-US"/>
+        </w:rPr>
+        <w:t>Create a first table of contents of the research paper. Write short descriptions for each chapter. What’s the purpose of the chapter which questions does it po</w:t>
+      </w:r>
+      <w:r>
+        <w:rPr>
+          <w:lang w:val="en-US"/>
+        </w:rPr>
+        <w:t>se or answer?</w:t>
+      </w:r>
+    </w:p>
+    <w:p>
+      <w:pPr>
+        <w:rPr>
+          <w:i/>
+          <w:lang w:val="en-US"/>
+        </w:rPr>
+      </w:pPr>
+      <w:r>
+        <w:rPr>
+          <w:i/>
+          <w:lang w:val="en-US"/>
+        </w:rPr>
+        <w:t>Show table of contents to Daniel Lindner</w:t>
+      </w:r>
+    </w:p>
+    <w:p>
+      <w:pPr>
+        <w:pStyle w:val="Heading1"/>
+        <w:rPr>
+          <w:lang w:val="en-US"/>
+        </w:rPr>
+      </w:pPr>
+      <w:r>
+        <w:rPr>
+          <w:lang w:val="en-US"/>
+        </w:rPr>
+        <w:lastRenderedPageBreak/>
+        <w:t>Describe</w:t>
+      </w:r>
+      <w:r>
+        <w:rPr>
+          <w:lang w:val="en-US"/>
+        </w:rPr>
+        <w:t xml:space="preserve"> - </w:t>
+      </w:r>
+      <w:r>
+        <w:rPr>
+          <w:lang w:val="en-US"/>
+        </w:rPr>
+        <w:t>17.11.13</w:t>
+      </w:r>
+      <w:r>
+        <w:rPr>
+          <w:lang w:val="en-US"/>
+        </w:rPr>
+        <w:t xml:space="preserve"> – 01.12.13 and 13.01.14 – 26.01.14</w:t>
+      </w:r>
+    </w:p>
+    <w:p>
+      <w:pPr>
+        <w:rPr>
+          <w:lang w:val="en-US"/>
+        </w:rPr>
+      </w:pPr>
+      <w:r>
+        <w:rPr>
+          <w:lang w:val="en-US"/>
+        </w:rPr>
+        <w:t xml:space="preserve">Describe every rule step by step. </w:t>
       </w:r>
     </w:p>
     <w:p>
@@ -312,176 +634,7 @@
         <w:rPr>
           <w:lang w:val="en-US"/>
         </w:rPr>
-        <w:t>See a</w:t>
-      </w:r>
-      <w:r>
-        <w:rPr>
-          <w:lang w:val="en-US"/>
-        </w:rPr>
-        <w:t>n</w:t>
-      </w:r>
-      <w:r>
-        <w:rPr>
-          <w:lang w:val="en-US"/>
-        </w:rPr>
-        <w:t xml:space="preserve"> information in the terminal or a minimalistic UI indication for violations of the rule</w:t>
-      </w:r>
-    </w:p>
-    <w:p>
-      <w:pPr>
-        <w:rPr>
-          <w:lang w:val="en-US"/>
-        </w:rPr>
-      </w:pPr>
-      <w:r>
-        <w:rPr>
-          <w:i/>
-          <w:lang w:val="en-US"/>
-        </w:rPr>
-        <w:t>Show Working Skeleton to Daniel Lindner</w:t>
-      </w:r>
-      <w:r>
-        <w:rPr>
-          <w:lang w:val="en-US"/>
-        </w:rPr>
-        <w:t>.</w:t>
-      </w:r>
-    </w:p>
-    <w:p>
-      <w:pPr>
-        <w:pStyle w:val="Heading1"/>
-        <w:rPr>
-          <w:lang w:val="en-US"/>
-        </w:rPr>
-      </w:pPr>
-      <w:r>
-        <w:rPr>
-          <w:lang w:val="en-US"/>
-        </w:rPr>
-        <w:t>Research</w:t>
-      </w:r>
-    </w:p>
-    <w:p>
-      <w:pPr>
-        <w:rPr>
-          <w:lang w:val="en-US"/>
-        </w:rPr>
-      </w:pPr>
-      <w:proofErr w:type="gramStart"/>
-      <w:r>
-        <w:rPr>
-          <w:lang w:val="en-US"/>
-        </w:rPr>
-        <w:t>Research about the Object Calisthenics.</w:t>
-      </w:r>
-      <w:proofErr w:type="gramEnd"/>
-      <w:r>
-        <w:rPr>
-          <w:lang w:val="en-US"/>
-        </w:rPr>
-        <w:t xml:space="preserve"> Find information about their history and purpose. Find background information. Get all necessary references from libraries and </w:t>
-      </w:r>
-      <w:r>
-        <w:rPr>
-          <w:lang w:val="en-US"/>
-        </w:rPr>
-        <w:t>from the internet.</w:t>
-      </w:r>
-    </w:p>
-    <w:p>
-      <w:pPr>
-        <w:rPr>
-          <w:lang w:val="en-US"/>
-        </w:rPr>
-      </w:pPr>
-      <w:r>
-        <w:rPr>
-          <w:lang w:val="en-US"/>
-        </w:rPr>
-        <w:t xml:space="preserve">Read these papers and create mind maps and cues and keywords. </w:t>
-      </w:r>
-    </w:p>
-    <w:p>
-      <w:pPr>
-        <w:pStyle w:val="Heading1"/>
-        <w:rPr>
-          <w:lang w:val="en-US"/>
-        </w:rPr>
-      </w:pPr>
-      <w:r>
-        <w:rPr>
-          <w:lang w:val="en-US"/>
-        </w:rPr>
-        <w:t>Structure</w:t>
-      </w:r>
-    </w:p>
-    <w:p>
-      <w:pPr>
-        <w:rPr>
-          <w:lang w:val="en-US"/>
-        </w:rPr>
-      </w:pPr>
-      <w:r>
-        <w:rPr>
-          <w:lang w:val="en-US"/>
-        </w:rPr>
-        <w:t>Prepare latex template.</w:t>
-      </w:r>
-    </w:p>
-    <w:p>
-      <w:pPr>
-        <w:rPr>
-          <w:lang w:val="en-US"/>
-        </w:rPr>
-      </w:pPr>
-      <w:r>
-        <w:rPr>
-          <w:lang w:val="en-US"/>
-        </w:rPr>
-        <w:t>Create a first table of contents of the research paper. Write short descriptions for each chapter. What’s the purpose of the chapter which questions does it pose or answer.</w:t>
-      </w:r>
-    </w:p>
-    <w:p>
-      <w:pPr>
-        <w:rPr>
-          <w:i/>
-          <w:lang w:val="en-US"/>
-        </w:rPr>
-      </w:pPr>
-      <w:r>
-        <w:rPr>
-          <w:i/>
-          <w:lang w:val="en-US"/>
-        </w:rPr>
-        <w:t>Show table of contents to Daniel Lindner</w:t>
-      </w:r>
-    </w:p>
-    <w:p>
-      <w:pPr>
-        <w:pStyle w:val="Heading1"/>
-        <w:rPr>
-          <w:lang w:val="en-US"/>
-        </w:rPr>
-      </w:pPr>
-      <w:r>
-        <w:rPr>
-          <w:lang w:val="en-US"/>
-        </w:rPr>
-        <w:lastRenderedPageBreak/>
-        <w:t>Describe</w:t>
-      </w:r>
-    </w:p>
-    <w:p>
-      <w:pPr>
-        <w:rPr>
-          <w:lang w:val="en-US"/>
-        </w:rPr>
-      </w:pPr>
-      <w:r>
-        <w:rPr>
-          <w:lang w:val="en-US"/>
-        </w:rPr>
-        <w:t xml:space="preserve">Describe every rule step by step. </w:t>
+        <w:t>Explain the rules</w:t>
       </w:r>
     </w:p>
     <w:p>
@@ -499,7 +652,7 @@
         <w:rPr>
           <w:lang w:val="en-US"/>
         </w:rPr>
-        <w:t>Explain the rules</w:t>
+        <w:t>Give an good and a bad example for every rule</w:t>
       </w:r>
     </w:p>
     <w:p>
@@ -517,7 +670,7 @@
         <w:rPr>
           <w:lang w:val="en-US"/>
         </w:rPr>
-        <w:t>Give an good and a bad example for every rule</w:t>
+        <w:t>Purpose of the rules</w:t>
       </w:r>
     </w:p>
     <w:p>
@@ -535,7 +688,13 @@
         <w:rPr>
           <w:lang w:val="en-US"/>
         </w:rPr>
-        <w:t>Purpose of the rules</w:t>
+        <w:t>Describe researched patterns and ideas behind the rule</w:t>
+      </w:r>
+      <w:r>
+        <w:rPr>
+          <w:lang w:val="en-US"/>
+        </w:rPr>
+        <w:t xml:space="preserve"> with the resources found out in the previous “Research” step.</w:t>
       </w:r>
     </w:p>
     <w:p>
@@ -553,7 +712,116 @@
         <w:rPr>
           <w:lang w:val="en-US"/>
         </w:rPr>
-        <w:t>Describe researched patterns and ideas behind the rule</w:t>
+        <w:t>Summarize the rule’s purpose</w:t>
+      </w:r>
+    </w:p>
+    <w:p>
+      <w:pPr>
+        <w:rPr>
+          <w:lang w:val="en-US"/>
+        </w:rPr>
+      </w:pPr>
+      <w:r>
+        <w:rPr>
+          <w:lang w:val="en-US"/>
+        </w:rPr>
+        <w:t>Give a priority of the rules:</w:t>
+      </w:r>
+    </w:p>
+    <w:p>
+      <w:pPr>
+        <w:pStyle w:val="ListParagraph"/>
+        <w:numPr>
+          <w:ilvl w:val="0"/>
+          <w:numId w:val="6"/>
+        </w:numPr>
+        <w:rPr>
+          <w:lang w:val="en-US"/>
+        </w:rPr>
+      </w:pPr>
+      <w:r>
+        <w:rPr>
+          <w:lang w:val="en-US"/>
+        </w:rPr>
+        <w:t>Which rule is the most important one?</w:t>
+      </w:r>
+    </w:p>
+    <w:p>
+      <w:pPr>
+        <w:pStyle w:val="ListParagraph"/>
+        <w:numPr>
+          <w:ilvl w:val="0"/>
+          <w:numId w:val="6"/>
+        </w:numPr>
+        <w:rPr>
+          <w:lang w:val="en-US"/>
+        </w:rPr>
+      </w:pPr>
+      <w:r>
+        <w:rPr>
+          <w:lang w:val="en-US"/>
+        </w:rPr>
+        <w:t>Prioritize the rules based on their outcome with the given description and example</w:t>
+      </w:r>
+    </w:p>
+    <w:p>
+      <w:pPr>
+        <w:rPr>
+          <w:i/>
+          <w:lang w:val="en-US"/>
+        </w:rPr>
+      </w:pPr>
+      <w:r>
+        <w:rPr>
+          <w:i/>
+          <w:lang w:val="en-US"/>
+        </w:rPr>
+        <w:t>Show Rule description to Daniel Lindner</w:t>
+      </w:r>
+    </w:p>
+    <w:p>
+      <w:pPr>
+        <w:pStyle w:val="Heading1"/>
+        <w:rPr>
+          <w:lang w:val="en-US"/>
+        </w:rPr>
+      </w:pPr>
+      <w:r>
+        <w:rPr>
+          <w:lang w:val="en-US"/>
+        </w:rPr>
+        <w:t>Analysis</w:t>
+      </w:r>
+      <w:r>
+        <w:rPr>
+          <w:lang w:val="en-US"/>
+        </w:rPr>
+        <w:t xml:space="preserve"> - </w:t>
+      </w:r>
+      <w:r>
+        <w:rPr>
+          <w:lang w:val="en-US"/>
+        </w:rPr>
+        <w:t>26.01.14</w:t>
+      </w:r>
+      <w:r>
+        <w:rPr>
+          <w:lang w:val="en-US"/>
+        </w:rPr>
+        <w:t xml:space="preserve"> – 02.03.14</w:t>
+      </w:r>
+    </w:p>
+    <w:p>
+      <w:pPr>
+        <w:rPr>
+          <w:lang w:val="en-US"/>
+        </w:rPr>
+      </w:pPr>
+      <w:r>
+        <w:rPr>
+          <w:lang w:val="en-US"/>
+        </w:rPr>
+        <w:t>Analyze every rule. Find out:</w:t>
       </w:r>
     </w:p>
     <w:p>
@@ -571,83 +839,7 @@
         <w:rPr>
           <w:lang w:val="en-US"/>
         </w:rPr>
-        <w:t>Summarize the rule’s purpose</w:t>
-      </w:r>
-    </w:p>
-    <w:p>
-      <w:pPr>
-        <w:rPr>
-          <w:lang w:val="en-US"/>
-        </w:rPr>
-      </w:pPr>
-      <w:r>
-        <w:rPr>
-          <w:lang w:val="en-US"/>
-        </w:rPr>
-        <w:t>Give a priority of the rules:</w:t>
-      </w:r>
-    </w:p>
-    <w:p>
-      <w:pPr>
-        <w:pStyle w:val="ListParagraph"/>
-        <w:numPr>
-          <w:ilvl w:val="0"/>
-          <w:numId w:val="6"/>
-        </w:numPr>
-        <w:rPr>
-          <w:lang w:val="en-US"/>
-        </w:rPr>
-      </w:pPr>
-      <w:r>
-        <w:rPr>
-          <w:lang w:val="en-US"/>
-        </w:rPr>
-        <w:t>Which rule is the most important one?</w:t>
-      </w:r>
-    </w:p>
-    <w:p>
-      <w:pPr>
-        <w:pStyle w:val="ListParagraph"/>
-        <w:numPr>
-          <w:ilvl w:val="0"/>
-          <w:numId w:val="6"/>
-        </w:numPr>
-        <w:rPr>
-          <w:lang w:val="en-US"/>
-        </w:rPr>
-      </w:pPr>
-      <w:r>
-        <w:rPr>
-          <w:lang w:val="en-US"/>
-        </w:rPr>
-        <w:t>Prioritize the rules based on their outcome with the given description and example</w:t>
-      </w:r>
-    </w:p>
-    <w:p>
-      <w:pPr>
-        <w:pStyle w:val="Heading1"/>
-        <w:rPr>
-          <w:lang w:val="en-US"/>
-        </w:rPr>
-      </w:pPr>
-      <w:r>
-        <w:rPr>
-          <w:lang w:val="en-US"/>
-        </w:rPr>
-        <w:t>Analysis</w:t>
-      </w:r>
-    </w:p>
-    <w:p>
-      <w:pPr>
-        <w:rPr>
-          <w:lang w:val="en-US"/>
-        </w:rPr>
-      </w:pPr>
-      <w:r>
-        <w:rPr>
-          <w:lang w:val="en-US"/>
-        </w:rPr>
-        <w:t>Analyze every rule. Find out:</w:t>
+        <w:t>Similarities of the rules?</w:t>
       </w:r>
     </w:p>
     <w:p>
@@ -665,7 +857,13 @@
         <w:rPr>
           <w:lang w:val="en-US"/>
         </w:rPr>
-        <w:t>Similarities of the rules?</w:t>
+        <w:t xml:space="preserve">Difficulty of </w:t>
+      </w:r>
+      <w:r>
+        <w:rPr>
+          <w:lang w:val="en-US"/>
+        </w:rPr>
+        <w:t>implementing a validator for the rule</w:t>
       </w:r>
     </w:p>
     <w:p>
@@ -683,31 +881,7 @@
         <w:rPr>
           <w:lang w:val="en-US"/>
         </w:rPr>
-        <w:t>Analyze for every rule</w:t>
-      </w:r>
-      <w:r>
-        <w:rPr>
-          <w:lang w:val="en-US"/>
-        </w:rPr>
-        <w:t xml:space="preserve">: </w:t>
-      </w:r>
-    </w:p>
-    <w:p>
-      <w:pPr>
-        <w:pStyle w:val="ListParagraph"/>
-        <w:numPr>
-          <w:ilvl w:val="1"/>
-          <w:numId w:val="3"/>
-        </w:numPr>
-        <w:rPr>
-          <w:lang w:val="en-US"/>
-        </w:rPr>
-      </w:pPr>
-      <w:r>
-        <w:rPr>
-          <w:lang w:val="en-US"/>
-        </w:rPr>
-        <w:t xml:space="preserve">Difficulty of implementation </w:t>
+        <w:t>Categorize the rules in groups if possible</w:t>
       </w:r>
     </w:p>
     <w:p>
@@ -725,7 +899,7 @@
         <w:rPr>
           <w:lang w:val="en-US"/>
         </w:rPr>
-        <w:t>Categorize the rules in groups if possible</w:t>
+        <w:t>Describe the validation steps to check for every rule</w:t>
       </w:r>
     </w:p>
     <w:p>
@@ -743,7 +917,7 @@
         <w:rPr>
           <w:lang w:val="en-US"/>
         </w:rPr>
-        <w:t>Describe the validation steps to check for every rule</w:t>
+        <w:t>Prioritize the rules based on how hard it is to implement them</w:t>
       </w:r>
     </w:p>
     <w:p>
@@ -761,20 +935,61 @@
         <w:rPr>
           <w:lang w:val="en-US"/>
         </w:rPr>
-        <w:t>Prioritize the rules based on how hard it is to implement them</w:t>
-      </w:r>
-    </w:p>
-    <w:p>
-      <w:pPr>
-        <w:rPr>
-          <w:lang w:val="en-US"/>
-        </w:rPr>
-      </w:pPr>
-      <w:r>
-        <w:rPr>
-          <w:lang w:val="en-US"/>
-        </w:rPr>
-        <w:t>The outcome of these steps is a feasibility analysis for every rule.</w:t>
+        <w:t>Try to extract a general rule describing how a tool can validate the rule</w:t>
+      </w:r>
+    </w:p>
+    <w:p>
+      <w:pPr>
+        <w:rPr>
+          <w:lang w:val="en-US"/>
+        </w:rPr>
+      </w:pPr>
+      <w:r>
+        <w:rPr>
+          <w:lang w:val="en-US"/>
+        </w:rPr>
+        <w:t>The outcome of these steps is a feasibility analysis</w:t>
+      </w:r>
+      <w:r>
+        <w:rPr>
+          <w:lang w:val="en-US"/>
+        </w:rPr>
+        <w:t xml:space="preserve"> for tool support</w:t>
+      </w:r>
+      <w:r>
+        <w:rPr>
+          <w:lang w:val="en-US"/>
+        </w:rPr>
+        <w:t xml:space="preserve"> for every rule.</w:t>
+      </w:r>
+    </w:p>
+    <w:p>
+      <w:pPr>
+        <w:rPr>
+          <w:i/>
+          <w:lang w:val="en-US"/>
+        </w:rPr>
+      </w:pPr>
+      <w:r>
+        <w:rPr>
+          <w:i/>
+          <w:lang w:val="en-US"/>
+        </w:rPr>
+        <w:t>Show</w:t>
+      </w:r>
+      <w:r>
+        <w:rPr>
+          <w:i/>
+          <w:lang w:val="en-US"/>
+        </w:rPr>
+        <w:t xml:space="preserve"> analysis chapters </w:t>
+      </w:r>
+      <w:r>
+        <w:rPr>
+          <w:i/>
+          <w:lang w:val="en-US"/>
+        </w:rPr>
+        <w:t>to Daniel Lindner</w:t>
       </w:r>
     </w:p>
     <w:p>
@@ -788,55 +1003,173 @@
         <w:rPr>
           <w:lang w:val="en-US"/>
         </w:rPr>
+        <w:t>Connect Analysis and Description Chapter –</w:t>
+      </w:r>
+      <w:r>
+        <w:rPr>
+          <w:lang w:val="en-US"/>
+        </w:rPr>
+        <w:t xml:space="preserve"> </w:t>
+      </w:r>
+      <w:r>
+        <w:rPr>
+          <w:lang w:val="en-US"/>
+        </w:rPr>
+        <w:t xml:space="preserve">02.03.14 – </w:t>
+      </w:r>
+      <w:r>
+        <w:rPr>
+          <w:lang w:val="en-US"/>
+        </w:rPr>
+        <w:t>09</w:t>
+      </w:r>
+      <w:r>
+        <w:rPr>
+          <w:lang w:val="en-US"/>
+        </w:rPr>
+        <w:t>.03.14</w:t>
+      </w:r>
+    </w:p>
+    <w:p>
+      <w:pPr>
+        <w:rPr>
+          <w:lang w:val="en-US"/>
+        </w:rPr>
+      </w:pPr>
+      <w:r>
+        <w:rPr>
+          <w:lang w:val="en-US"/>
+        </w:rPr>
+        <w:t xml:space="preserve">Refine report by ensuring a good </w:t>
+      </w:r>
+      <w:r>
+        <w:rPr>
+          <w:lang w:val="en-US"/>
+        </w:rPr>
+        <w:t>relation</w:t>
+      </w:r>
+      <w:r>
+        <w:rPr>
+          <w:lang w:val="en-US"/>
+        </w:rPr>
+        <w:t xml:space="preserve"> between the results in the “Description” and the “Analysis” in each chapter.</w:t>
+      </w:r>
+      <w:r>
+        <w:rPr>
+          <w:lang w:val="en-US"/>
+        </w:rPr>
+        <w:t xml:space="preserve"> Ensure structure of the description and analysis sections for each rule.</w:t>
+      </w:r>
+    </w:p>
+    <w:p>
+      <w:pPr>
+        <w:rPr>
+          <w:i/>
+          <w:lang w:val="en-US"/>
+        </w:rPr>
+      </w:pPr>
+      <w:r>
+        <w:rPr>
+          <w:i/>
+          <w:lang w:val="en-US"/>
+        </w:rPr>
+        <w:t>Show</w:t>
+      </w:r>
+      <w:r>
+        <w:rPr>
+          <w:i/>
+          <w:lang w:val="en-US"/>
+        </w:rPr>
+        <w:t xml:space="preserve"> updated text </w:t>
+      </w:r>
+      <w:r>
+        <w:rPr>
+          <w:i/>
+          <w:lang w:val="en-US"/>
+        </w:rPr>
+        <w:t>to Daniel Lindner</w:t>
+      </w:r>
+    </w:p>
+    <w:p>
+      <w:pPr>
+        <w:pStyle w:val="Heading1"/>
+        <w:rPr>
+          <w:lang w:val="en-US"/>
+        </w:rPr>
+      </w:pPr>
+      <w:r>
+        <w:rPr>
+          <w:lang w:val="en-US"/>
+        </w:rPr>
         <w:t>Prototype 1</w:t>
       </w:r>
-    </w:p>
-    <w:p>
-      <w:pPr>
-        <w:rPr>
-          <w:lang w:val="en-US"/>
-        </w:rPr>
-      </w:pPr>
-      <w:r>
-        <w:rPr>
-          <w:lang w:val="en-US"/>
-        </w:rPr>
-        <w:t xml:space="preserve">The next step is to implement three of the rules in a </w:t>
-      </w:r>
-      <w:proofErr w:type="spellStart"/>
-      <w:r>
-        <w:rPr>
-          <w:lang w:val="en-US"/>
-        </w:rPr>
-        <w:t>protypical</w:t>
-      </w:r>
-      <w:proofErr w:type="spellEnd"/>
-      <w:r>
-        <w:rPr>
-          <w:lang w:val="en-US"/>
-        </w:rPr>
-        <w:t xml:space="preserve"> implementation.</w:t>
-      </w:r>
-      <w:r>
-        <w:rPr>
-          <w:lang w:val="en-US"/>
-        </w:rPr>
-        <w:t xml:space="preserve"> In this implementation there’s only </w:t>
-      </w:r>
-      <w:proofErr w:type="gramStart"/>
-      <w:r>
-        <w:rPr>
-          <w:lang w:val="en-US"/>
-        </w:rPr>
-        <w:t>an information</w:t>
-      </w:r>
-      <w:proofErr w:type="gramEnd"/>
+      <w:r>
+        <w:rPr>
+          <w:lang w:val="en-US"/>
+        </w:rPr>
+        <w:t xml:space="preserve"> - </w:t>
+      </w:r>
+      <w:r>
+        <w:rPr>
+          <w:lang w:val="en-US"/>
+        </w:rPr>
+        <w:t>09</w:t>
+      </w:r>
+      <w:r>
+        <w:rPr>
+          <w:lang w:val="en-US"/>
+        </w:rPr>
+        <w:t>.03.14</w:t>
+      </w:r>
+      <w:r>
+        <w:rPr>
+          <w:lang w:val="en-US"/>
+        </w:rPr>
+        <w:t xml:space="preserve"> – 30.03.14</w:t>
+      </w:r>
+    </w:p>
+    <w:p>
+      <w:pPr>
+        <w:rPr>
+          <w:lang w:val="en-US"/>
+        </w:rPr>
+      </w:pPr>
+      <w:r>
+        <w:rPr>
+          <w:lang w:val="en-US"/>
+        </w:rPr>
+        <w:t>The next step is to implement three of the rules in a prot</w:t>
+      </w:r>
+      <w:r>
+        <w:rPr>
+          <w:lang w:val="en-US"/>
+        </w:rPr>
+        <w:t>ot</w:t>
+      </w:r>
+      <w:r>
+        <w:rPr>
+          <w:lang w:val="en-US"/>
+        </w:rPr>
+        <w:t xml:space="preserve">ypical implementation. In this implementation there’s only </w:t>
+      </w:r>
+      <w:r>
+        <w:rPr>
+          <w:lang w:val="en-US"/>
+        </w:rPr>
+        <w:t>information</w:t>
+      </w:r>
       <w:r>
         <w:rPr>
           <w:lang w:val="en-US"/>
         </w:rPr>
         <w:t xml:space="preserve"> if the rule was violated or not. This information can be simple terminal output</w:t>
       </w:r>
+      <w:r>
+        <w:rPr>
+          <w:lang w:val="en-US"/>
+        </w:rPr>
+        <w:t>.</w:t>
+      </w:r>
     </w:p>
     <w:p>
       <w:pPr>
@@ -851,6 +1184,24 @@
         </w:rPr>
         <w:t>Prototype 2</w:t>
       </w:r>
+      <w:r>
+        <w:rPr>
+          <w:lang w:val="en-US"/>
+        </w:rPr>
+        <w:t xml:space="preserve"> - </w:t>
+      </w:r>
+      <w:r>
+        <w:rPr>
+          <w:lang w:val="en-US"/>
+        </w:rPr>
+        <w:t>30.03.14</w:t>
+      </w:r>
+      <w:r>
+        <w:rPr>
+          <w:lang w:val="en-US"/>
+        </w:rPr>
+        <w:t xml:space="preserve"> – 13.04.14</w:t>
+      </w:r>
     </w:p>
     <w:p>
       <w:pPr>
@@ -867,6 +1218,92 @@
     </w:p>
     <w:p>
       <w:pPr>
+        <w:rPr>
+          <w:lang w:val="en-US"/>
+        </w:rPr>
+      </w:pPr>
+      <w:r>
+        <w:rPr>
+          <w:lang w:val="en-US"/>
+        </w:rPr>
+        <w:lastRenderedPageBreak/>
+        <w:t xml:space="preserve">Describe the prototype implementation short and crisp in the </w:t>
+      </w:r>
+      <w:r>
+        <w:rPr>
+          <w:lang w:val="en-US"/>
+        </w:rPr>
+        <w:t>report.</w:t>
+      </w:r>
+      <w:r>
+        <w:rPr>
+          <w:lang w:val="en-US"/>
+        </w:rPr>
+        <w:t xml:space="preserve"> </w:t>
+      </w:r>
+    </w:p>
+    <w:p>
+      <w:pPr>
+        <w:rPr>
+          <w:lang w:val="en-US"/>
+        </w:rPr>
+      </w:pPr>
+      <w:r>
+        <w:rPr>
+          <w:lang w:val="en-US"/>
+        </w:rPr>
+        <w:t xml:space="preserve">Describe used tools and environment. Describe representation of data structures that enable AST analysis. </w:t>
+      </w:r>
+      <w:r>
+        <w:rPr>
+          <w:lang w:val="en-US"/>
+        </w:rPr>
+        <w:t xml:space="preserve">What was the challenge? What is the architecture and how is it implemented. Keep this chapter short and simple, the prototype just proves that it is possible to validate the rules as found out in the “Analysis” chapter. Describe the implementation of the validation for </w:t>
+      </w:r>
+      <w:r>
+        <w:rPr>
+          <w:lang w:val="en-US"/>
+        </w:rPr>
+        <w:t xml:space="preserve">some </w:t>
+      </w:r>
+      <w:r>
+        <w:rPr>
+          <w:lang w:val="en-US"/>
+        </w:rPr>
+        <w:t>rules to give an implementation example.</w:t>
+      </w:r>
+    </w:p>
+    <w:p>
+      <w:pPr>
+        <w:rPr>
+          <w:i/>
+          <w:lang w:val="en-US"/>
+        </w:rPr>
+      </w:pPr>
+      <w:r>
+        <w:rPr>
+          <w:i/>
+          <w:lang w:val="en-US"/>
+        </w:rPr>
+        <w:t xml:space="preserve">Show </w:t>
+      </w:r>
+      <w:r>
+        <w:rPr>
+          <w:i/>
+          <w:lang w:val="en-US"/>
+        </w:rPr>
+        <w:t>prototype description</w:t>
+      </w:r>
+      <w:r>
+        <w:rPr>
+          <w:i/>
+          <w:lang w:val="en-US"/>
+        </w:rPr>
+        <w:t xml:space="preserve"> chapter to Daniel Lindner</w:t>
+      </w:r>
+    </w:p>
+    <w:p>
+      <w:pPr>
         <w:pStyle w:val="Heading1"/>
         <w:rPr>
           <w:lang w:val="en-US"/>
@@ -878,6 +1315,24 @@
         </w:rPr>
         <w:t>Conclusion</w:t>
       </w:r>
+      <w:r>
+        <w:rPr>
+          <w:lang w:val="en-US"/>
+        </w:rPr>
+        <w:t xml:space="preserve"> - </w:t>
+      </w:r>
+      <w:r>
+        <w:rPr>
+          <w:lang w:val="en-US"/>
+        </w:rPr>
+        <w:t>13.04.14</w:t>
+      </w:r>
+      <w:r>
+        <w:rPr>
+          <w:lang w:val="en-US"/>
+        </w:rPr>
+        <w:t xml:space="preserve"> – 20.04.14</w:t>
+      </w:r>
     </w:p>
     <w:p>
       <w:pPr>
@@ -905,6 +1360,24 @@
         </w:rPr>
         <w:t>Prototype 3 – optional</w:t>
       </w:r>
+      <w:r>
+        <w:rPr>
+          <w:lang w:val="en-US"/>
+        </w:rPr>
+        <w:t xml:space="preserve"> - </w:t>
+      </w:r>
+      <w:r>
+        <w:rPr>
+          <w:lang w:val="en-US"/>
+        </w:rPr>
+        <w:t>20.04.14</w:t>
+      </w:r>
+      <w:r>
+        <w:rPr>
+          <w:lang w:val="en-US"/>
+        </w:rPr>
+        <w:t xml:space="preserve"> – 04.05.14</w:t>
+      </w:r>
     </w:p>
     <w:p>
       <w:pPr>
@@ -918,6 +1391,18 @@
         </w:rPr>
         <w:t>This third prototype adds more rules to validate</w:t>
       </w:r>
+      <w:r>
+        <w:rPr>
+          <w:lang w:val="en-US"/>
+        </w:rPr>
+        <w:t>.</w:t>
+      </w:r>
+      <w:r>
+        <w:rPr>
+          <w:lang w:val="en-US"/>
+        </w:rPr>
+        <w:t xml:space="preserve"> </w:t>
+      </w:r>
     </w:p>
     <w:p>
       <w:pPr>
@@ -930,9 +1415,20 @@
         <w:rPr>
           <w:lang w:val="en-US"/>
         </w:rPr>
-        <w:lastRenderedPageBreak/>
         <w:t>Project Finish</w:t>
       </w:r>
+      <w:r>
+        <w:rPr>
+          <w:lang w:val="en-US"/>
+        </w:rPr>
+        <w:t xml:space="preserve"> - </w:t>
+      </w:r>
+      <w:r>
+        <w:rPr>
+          <w:lang w:val="en-US"/>
+        </w:rPr>
+        <w:t>04.05.14</w:t>
+      </w:r>
     </w:p>
     <w:p>
       <w:pPr>
@@ -945,17 +1441,38 @@
           <w:lang w:val="en-US"/>
         </w:rPr>
         <w:t>Submit paper to Daniel Lindner. Get feedback from Daniel Lindner.</w:t>
+      </w:r>
+    </w:p>
+    <w:p>
+      <w:pPr>
+        <w:rPr>
+          <w:lang w:val="en-US"/>
+        </w:rPr>
+      </w:pPr>
+      <w:r>
+        <w:rPr>
+          <w:lang w:val="en-US"/>
+        </w:rPr>
+        <w:t xml:space="preserve">Official </w:t>
+      </w:r>
+      <w:r>
+        <w:rPr>
+          <w:lang w:val="en-US"/>
+        </w:rPr>
+        <w:t>project finish</w:t>
       </w:r>
       <w:bookmarkStart w:id="0" w:name="_GoBack"/>
       <w:bookmarkEnd w:id="0"/>
+      <w:r>
+        <w:rPr>
+          <w:lang w:val="en-US"/>
+        </w:rPr>
+        <w:t>: 12.05.14</w:t>
+      </w:r>
     </w:p>
     <w:sectPr>
-      <w:headerReference w:type="even" r:id="rId8"/>
-      <w:headerReference w:type="default" r:id="rId9"/>
-      <w:footerReference w:type="even" r:id="rId10"/>
-      <w:footerReference w:type="default" r:id="rId11"/>
-      <w:headerReference w:type="first" r:id="rId12"/>
-      <w:footerReference w:type="first" r:id="rId13"/>
+      <w:headerReference w:type="default" r:id="rId8"/>
+      <w:footerReference w:type="default" r:id="rId9"/>
       <w:pgSz w:w="11906" w:h="16838"/>
       <w:pgMar w:top="1417" w:right="1417" w:bottom="1134" w:left="1417" w:header="708" w:footer="708" w:gutter="0"/>
       <w:cols w:space="708"/>
@@ -991,16 +1508,6 @@
 </file>
 
 <file path=word/footer1.xml><?xml version="1.0" encoding="utf-8"?>
-<w:ftr xmlns:wpc="http://schemas.microsoft.com/office/word/2010/wordprocessingCanvas" xmlns:mc="http://schemas.openxmlformats.org/markup-compatibility/2006" xmlns:o="urn:schemas-microsoft-com:office:office" xmlns:r="http://schemas.openxmlformats.org/officeDocument/2006/relationships" xmlns:m="http://schemas.openxmlformats.org/officeDocument/2006/math" xmlns:v="urn:schemas-microsoft-com:vml" xmlns:wp14="http://schemas.microsoft.com/office/word/2010/wordprocessingDrawing" xmlns:wp="http://schemas.openxmlformats.org/drawingml/2006/wordprocessingDrawing" xmlns:w10="urn:schemas-microsoft-com:office:word" xmlns:w="http://schemas.openxmlformats.org/wordprocessingml/2006/main" xmlns:w14="http://schemas.microsoft.com/office/word/2010/wordml" xmlns:wpg="http://schemas.microsoft.com/office/word/2010/wordprocessingGroup" xmlns:wpi="http://schemas.microsoft.com/office/word/2010/wordprocessingInk" xmlns:wne="http://schemas.microsoft.com/office/word/2006/wordml" xmlns:wps="http://schemas.microsoft.com/office/word/2010/wordprocessingShape" mc:Ignorable="w14 wp14">
-  <w:p>
-    <w:pPr>
-      <w:pStyle w:val="Footer"/>
-    </w:pPr>
-  </w:p>
-</w:ftr>
-</file>
-
-<file path=word/footer2.xml><?xml version="1.0" encoding="utf-8"?>
 <w:ftr xmlns:wpc="http://schemas.microsoft.com/office/word/2010/wordprocessingCanvas" xmlns:mc="http://schemas.openxmlformats.org/markup-compatibility/2006" xmlns:o="urn:schemas-microsoft-com:office:office" xmlns:r="http://schemas.openxmlformats.org/officeDocument/2006/relationships" xmlns:m="http://schemas.openxmlformats.org/officeDocument/2006/math" xmlns:v="urn:schemas-microsoft-com:vml" xmlns:wp14="http://schemas.microsoft.com/office/word/2010/wordprocessingDrawing" xmlns:wp="http://schemas.openxmlformats.org/drawingml/2006/wordprocessingDrawing" xmlns:w10="urn:schemas-microsoft-com:office:word" xmlns:w="http://schemas.openxmlformats.org/wordprocessingml/2006/main" xmlns:w14="http://schemas.microsoft.com/office/word/2010/wordml" xmlns:wpg="http://schemas.microsoft.com/office/word/2010/wordprocessingGroup" xmlns:wpi="http://schemas.microsoft.com/office/word/2010/wordprocessingInk" xmlns:wne="http://schemas.microsoft.com/office/word/2006/wordml" xmlns:wps="http://schemas.microsoft.com/office/word/2010/wordprocessingShape" mc:Ignorable="w14 wp14">
   <w:p>
     <w:pPr>
@@ -1028,21 +1535,11 @@
       <w:rPr>
         <w:noProof/>
       </w:rPr>
-      <w:t>1</w:t>
+      <w:t>3</w:t>
     </w:r>
     <w:r>
       <w:fldChar w:fldCharType="end"/>
     </w:r>
-  </w:p>
-</w:ftr>
-</file>
-
-<file path=word/footer3.xml><?xml version="1.0" encoding="utf-8"?>
-<w:ftr xmlns:wpc="http://schemas.microsoft.com/office/word/2010/wordprocessingCanvas" xmlns:mc="http://schemas.openxmlformats.org/markup-compatibility/2006" xmlns:o="urn:schemas-microsoft-com:office:office" xmlns:r="http://schemas.openxmlformats.org/officeDocument/2006/relationships" xmlns:m="http://schemas.openxmlformats.org/officeDocument/2006/math" xmlns:v="urn:schemas-microsoft-com:vml" xmlns:wp14="http://schemas.microsoft.com/office/word/2010/wordprocessingDrawing" xmlns:wp="http://schemas.openxmlformats.org/drawingml/2006/wordprocessingDrawing" xmlns:w10="urn:schemas-microsoft-com:office:word" xmlns:w="http://schemas.openxmlformats.org/wordprocessingml/2006/main" xmlns:w14="http://schemas.microsoft.com/office/word/2010/wordml" xmlns:wpg="http://schemas.microsoft.com/office/word/2010/wordprocessingGroup" xmlns:wpi="http://schemas.microsoft.com/office/word/2010/wordprocessingInk" xmlns:wne="http://schemas.microsoft.com/office/word/2006/wordml" xmlns:wps="http://schemas.microsoft.com/office/word/2010/wordprocessingShape" mc:Ignorable="w14 wp14">
-  <w:p>
-    <w:pPr>
-      <w:pStyle w:val="Footer"/>
-    </w:pPr>
   </w:p>
 </w:ftr>
 </file>
@@ -1077,16 +1574,6 @@
   <w:p>
     <w:pPr>
       <w:pStyle w:val="Header"/>
-    </w:pPr>
-  </w:p>
-</w:hdr>
-</file>
-
-<file path=word/header2.xml><?xml version="1.0" encoding="utf-8"?>
-<w:hdr xmlns:wpc="http://schemas.microsoft.com/office/word/2010/wordprocessingCanvas" xmlns:mc="http://schemas.openxmlformats.org/markup-compatibility/2006" xmlns:o="urn:schemas-microsoft-com:office:office" xmlns:r="http://schemas.openxmlformats.org/officeDocument/2006/relationships" xmlns:m="http://schemas.openxmlformats.org/officeDocument/2006/math" xmlns:v="urn:schemas-microsoft-com:vml" xmlns:wp14="http://schemas.microsoft.com/office/word/2010/wordprocessingDrawing" xmlns:wp="http://schemas.openxmlformats.org/drawingml/2006/wordprocessingDrawing" xmlns:w10="urn:schemas-microsoft-com:office:word" xmlns:w="http://schemas.openxmlformats.org/wordprocessingml/2006/main" xmlns:w14="http://schemas.microsoft.com/office/word/2010/wordml" xmlns:wpg="http://schemas.microsoft.com/office/word/2010/wordprocessingGroup" xmlns:wpi="http://schemas.microsoft.com/office/word/2010/wordprocessingInk" xmlns:wne="http://schemas.microsoft.com/office/word/2006/wordml" xmlns:wps="http://schemas.microsoft.com/office/word/2010/wordprocessingShape" mc:Ignorable="w14 wp14">
-  <w:p>
-    <w:pPr>
-      <w:pStyle w:val="Header"/>
       <w:rPr>
         <w:lang w:val="en-US"/>
       </w:rPr>
@@ -1098,18 +1585,14 @@
       <w:rPr>
         <w:lang w:val="en-US"/>
       </w:rPr>
-      <w:t>03.10.2013</w:t>
+      <w:t>12</w:t>
     </w:r>
-  </w:p>
-</w:hdr>
-</file>
-
-<file path=word/header3.xml><?xml version="1.0" encoding="utf-8"?>
-<w:hdr xmlns:wpc="http://schemas.microsoft.com/office/word/2010/wordprocessingCanvas" xmlns:mc="http://schemas.openxmlformats.org/markup-compatibility/2006" xmlns:o="urn:schemas-microsoft-com:office:office" xmlns:r="http://schemas.openxmlformats.org/officeDocument/2006/relationships" xmlns:m="http://schemas.openxmlformats.org/officeDocument/2006/math" xmlns:v="urn:schemas-microsoft-com:vml" xmlns:wp14="http://schemas.microsoft.com/office/word/2010/wordprocessingDrawing" xmlns:wp="http://schemas.openxmlformats.org/drawingml/2006/wordprocessingDrawing" xmlns:w10="urn:schemas-microsoft-com:office:word" xmlns:w="http://schemas.openxmlformats.org/wordprocessingml/2006/main" xmlns:w14="http://schemas.microsoft.com/office/word/2010/wordml" xmlns:wpg="http://schemas.microsoft.com/office/word/2010/wordprocessingGroup" xmlns:wpi="http://schemas.microsoft.com/office/word/2010/wordprocessingInk" xmlns:wne="http://schemas.microsoft.com/office/word/2006/wordml" xmlns:wps="http://schemas.microsoft.com/office/word/2010/wordprocessingShape" mc:Ignorable="w14 wp14">
-  <w:p>
-    <w:pPr>
-      <w:pStyle w:val="Header"/>
-    </w:pPr>
+    <w:r>
+      <w:rPr>
+        <w:lang w:val="en-US"/>
+      </w:rPr>
+      <w:t>.10.2013</w:t>
+    </w:r>
   </w:p>
 </w:hdr>
 </file>

</xml_diff>